<commit_message>
Inclusão dos primeiros arquivos desenvolvidos em Java Script
</commit_message>
<xml_diff>
--- a/Introdução ao Git e GitHub/Passo-a-passo Git e GitHub.docx
+++ b/Introdução ao Git e GitHub/Passo-a-passo Git e GitHub.docx
@@ -171,39 +171,7 @@
           <w:sz w:val="28"/>
           <w:szCs w:val="28"/>
         </w:rPr>
-        <w:t xml:space="preserve">- Após criar o repositório e definir a descrição detalhada no “Readme.md” efetuar uma cópia do caminho (path) para que seja usado no </w:t>
-      </w:r>
-      <w:proofErr w:type="spellStart"/>
-      <w:r>
-        <w:rPr>
-          <w:sz w:val="28"/>
-          <w:szCs w:val="28"/>
-        </w:rPr>
-        <w:t>Git</w:t>
-      </w:r>
-      <w:proofErr w:type="spellEnd"/>
-      <w:r>
-        <w:rPr>
-          <w:sz w:val="28"/>
-          <w:szCs w:val="28"/>
-        </w:rPr>
-        <w:t xml:space="preserve"> </w:t>
-      </w:r>
-      <w:proofErr w:type="spellStart"/>
-      <w:r>
-        <w:rPr>
-          <w:sz w:val="28"/>
-          <w:szCs w:val="28"/>
-        </w:rPr>
-        <w:t>Bash</w:t>
-      </w:r>
-      <w:proofErr w:type="spellEnd"/>
-      <w:r>
-        <w:rPr>
-          <w:sz w:val="28"/>
-          <w:szCs w:val="28"/>
-        </w:rPr>
-        <w:t>:</w:t>
+        <w:t>- Após criar o repositório e definir a descrição detalhada no “Readme.md” efetuar uma cópia do caminho (path) para que seja usado no Git Bash:</w:t>
       </w:r>
     </w:p>
     <w:p>
@@ -372,21 +340,7 @@
           <w:szCs w:val="28"/>
         </w:rPr>
         <w:lastRenderedPageBreak/>
-        <w:t>A pasta de estudos no HD da máquina local está n</w:t>
-      </w:r>
-      <w:r>
-        <w:rPr>
-          <w:sz w:val="28"/>
-          <w:szCs w:val="28"/>
-        </w:rPr>
-        <w:t>o</w:t>
-      </w:r>
-      <w:r>
-        <w:rPr>
-          <w:sz w:val="28"/>
-          <w:szCs w:val="28"/>
-        </w:rPr>
-        <w:t xml:space="preserve"> seguinte caminho:</w:t>
+        <w:t>A pasta de estudos no HD da máquina local está no seguinte caminho:</w:t>
       </w:r>
     </w:p>
     <w:p>
@@ -449,94 +403,14 @@
           <w:sz w:val="28"/>
           <w:szCs w:val="28"/>
         </w:rPr>
-        <w:t>Neste caminho, clicar com o botão da direita e escolher a opção “</w:t>
-      </w:r>
-      <w:proofErr w:type="spellStart"/>
-      <w:r>
-        <w:rPr>
-          <w:sz w:val="28"/>
-          <w:szCs w:val="28"/>
-        </w:rPr>
-        <w:t>Git</w:t>
-      </w:r>
-      <w:proofErr w:type="spellEnd"/>
-      <w:r>
-        <w:rPr>
-          <w:sz w:val="28"/>
-          <w:szCs w:val="28"/>
-        </w:rPr>
-        <w:t xml:space="preserve"> </w:t>
-      </w:r>
-      <w:proofErr w:type="spellStart"/>
-      <w:r>
-        <w:rPr>
-          <w:sz w:val="28"/>
-          <w:szCs w:val="28"/>
-        </w:rPr>
-        <w:t>Bash</w:t>
-      </w:r>
-      <w:proofErr w:type="spellEnd"/>
-      <w:r>
-        <w:rPr>
-          <w:sz w:val="28"/>
-          <w:szCs w:val="28"/>
-        </w:rPr>
-        <w:t xml:space="preserve"> </w:t>
-      </w:r>
-      <w:proofErr w:type="spellStart"/>
-      <w:r>
-        <w:rPr>
-          <w:sz w:val="28"/>
-          <w:szCs w:val="28"/>
-        </w:rPr>
-        <w:t>Here</w:t>
-      </w:r>
-      <w:proofErr w:type="spellEnd"/>
-      <w:r>
-        <w:rPr>
-          <w:sz w:val="28"/>
-          <w:szCs w:val="28"/>
-        </w:rPr>
-        <w:t xml:space="preserve">”. A partir desse comando </w:t>
-      </w:r>
-      <w:r>
-        <w:rPr>
-          <w:sz w:val="28"/>
-          <w:szCs w:val="28"/>
-        </w:rPr>
-        <w:t xml:space="preserve">abrirá o </w:t>
-      </w:r>
-      <w:proofErr w:type="spellStart"/>
-      <w:r>
-        <w:rPr>
-          <w:sz w:val="28"/>
-          <w:szCs w:val="28"/>
-        </w:rPr>
-        <w:t>Git</w:t>
-      </w:r>
-      <w:proofErr w:type="spellEnd"/>
-      <w:r>
-        <w:rPr>
-          <w:sz w:val="28"/>
-          <w:szCs w:val="28"/>
-        </w:rPr>
-        <w:t xml:space="preserve"> </w:t>
-      </w:r>
-      <w:proofErr w:type="spellStart"/>
-      <w:r>
-        <w:rPr>
-          <w:sz w:val="28"/>
-          <w:szCs w:val="28"/>
-        </w:rPr>
-        <w:t>Bash</w:t>
-      </w:r>
-      <w:proofErr w:type="spellEnd"/>
-      <w:r>
-        <w:rPr>
-          <w:sz w:val="28"/>
-          <w:szCs w:val="28"/>
-        </w:rPr>
-        <w:t>.</w:t>
+        <w:t xml:space="preserve">Neste caminho, clicar com o botão da direita e escolher a opção “Git Bash Here”. A partir desse comando </w:t>
+      </w:r>
+      <w:r>
+        <w:rPr>
+          <w:sz w:val="28"/>
+          <w:szCs w:val="28"/>
+        </w:rPr>
+        <w:t>abrirá o Git Bash.</w:t>
       </w:r>
     </w:p>
     <w:p>
@@ -575,19 +449,47 @@
           <w:sz w:val="18"/>
           <w:szCs w:val="18"/>
         </w:rPr>
-        <w:t xml:space="preserve">$ </w:t>
-      </w:r>
-      <w:proofErr w:type="spellStart"/>
-      <w:r>
+        <w:t>$ git clone https://github.com/ney-monteiro/dio-desafio1-bootcampmicrosoft365.git</w:t>
+      </w:r>
+    </w:p>
+    <w:p>
+      <w:pPr>
+        <w:spacing w:after="0"/>
+        <w:rPr>
+          <w:sz w:val="16"/>
+          <w:szCs w:val="16"/>
+        </w:rPr>
+      </w:pPr>
+    </w:p>
+    <w:p>
+      <w:pPr>
+        <w:spacing w:after="80"/>
+        <w:rPr>
+          <w:sz w:val="28"/>
+          <w:szCs w:val="28"/>
+        </w:rPr>
+      </w:pPr>
+      <w:r>
+        <w:rPr>
+          <w:sz w:val="28"/>
+          <w:szCs w:val="28"/>
+        </w:rPr>
+        <w:t>- Acessar a pasta usando o seguinte comando:</w:t>
+      </w:r>
+    </w:p>
+    <w:p>
+      <w:pPr>
+        <w:autoSpaceDE w:val="0"/>
+        <w:autoSpaceDN w:val="0"/>
+        <w:adjustRightInd w:val="0"/>
+        <w:spacing w:after="0" w:line="240" w:lineRule="auto"/>
         <w:rPr>
           <w:rFonts w:ascii="Lucida Console" w:hAnsi="Lucida Console" w:cs="Lucida Console"/>
           <w:kern w:val="0"/>
           <w:sz w:val="18"/>
           <w:szCs w:val="18"/>
         </w:rPr>
-        <w:t>git</w:t>
-      </w:r>
-      <w:proofErr w:type="spellEnd"/>
+      </w:pPr>
       <w:r>
         <w:rPr>
           <w:rFonts w:ascii="Lucida Console" w:hAnsi="Lucida Console" w:cs="Lucida Console"/>
@@ -595,7 +497,7 @@
           <w:sz w:val="18"/>
           <w:szCs w:val="18"/>
         </w:rPr>
-        <w:t xml:space="preserve"> clone https://github.com/ney-monteiro/dio-desafio1-bootcampmicrosoft365.git</w:t>
+        <w:t>$ cd dio-desafio1-bootcampmicrosoft365/</w:t>
       </w:r>
     </w:p>
     <w:p>
@@ -620,7 +522,7 @@
           <w:sz w:val="28"/>
           <w:szCs w:val="28"/>
         </w:rPr>
-        <w:t>- Acessar a pasta usando o seguinte comando:</w:t>
+        <w:t>- Verificar o status:</w:t>
       </w:r>
     </w:p>
     <w:p>
@@ -643,27 +545,7 @@
           <w:sz w:val="18"/>
           <w:szCs w:val="18"/>
         </w:rPr>
-        <w:t xml:space="preserve">$ </w:t>
-      </w:r>
-      <w:proofErr w:type="spellStart"/>
-      <w:r>
-        <w:rPr>
-          <w:rFonts w:ascii="Lucida Console" w:hAnsi="Lucida Console" w:cs="Lucida Console"/>
-          <w:kern w:val="0"/>
-          <w:sz w:val="18"/>
-          <w:szCs w:val="18"/>
-        </w:rPr>
-        <w:t>cd</w:t>
-      </w:r>
-      <w:proofErr w:type="spellEnd"/>
-      <w:r>
-        <w:rPr>
-          <w:rFonts w:ascii="Lucida Console" w:hAnsi="Lucida Console" w:cs="Lucida Console"/>
-          <w:kern w:val="0"/>
-          <w:sz w:val="18"/>
-          <w:szCs w:val="18"/>
-        </w:rPr>
-        <w:t xml:space="preserve"> dio-desafio1-bootcampmicrosoft365/</w:t>
+        <w:t>$ git status</w:t>
       </w:r>
     </w:p>
     <w:p>
@@ -677,74 +559,6 @@
     </w:p>
     <w:p>
       <w:pPr>
-        <w:spacing w:after="80"/>
-        <w:rPr>
-          <w:sz w:val="28"/>
-          <w:szCs w:val="28"/>
-        </w:rPr>
-      </w:pPr>
-      <w:r>
-        <w:rPr>
-          <w:sz w:val="28"/>
-          <w:szCs w:val="28"/>
-        </w:rPr>
-        <w:t>- Verificar o status:</w:t>
-      </w:r>
-    </w:p>
-    <w:p>
-      <w:pPr>
-        <w:autoSpaceDE w:val="0"/>
-        <w:autoSpaceDN w:val="0"/>
-        <w:adjustRightInd w:val="0"/>
-        <w:spacing w:after="0" w:line="240" w:lineRule="auto"/>
-        <w:rPr>
-          <w:rFonts w:ascii="Lucida Console" w:hAnsi="Lucida Console" w:cs="Lucida Console"/>
-          <w:kern w:val="0"/>
-          <w:sz w:val="18"/>
-          <w:szCs w:val="18"/>
-        </w:rPr>
-      </w:pPr>
-      <w:r>
-        <w:rPr>
-          <w:rFonts w:ascii="Lucida Console" w:hAnsi="Lucida Console" w:cs="Lucida Console"/>
-          <w:kern w:val="0"/>
-          <w:sz w:val="18"/>
-          <w:szCs w:val="18"/>
-        </w:rPr>
-        <w:t xml:space="preserve">$ </w:t>
-      </w:r>
-      <w:proofErr w:type="spellStart"/>
-      <w:r>
-        <w:rPr>
-          <w:rFonts w:ascii="Lucida Console" w:hAnsi="Lucida Console" w:cs="Lucida Console"/>
-          <w:kern w:val="0"/>
-          <w:sz w:val="18"/>
-          <w:szCs w:val="18"/>
-        </w:rPr>
-        <w:t>git</w:t>
-      </w:r>
-      <w:proofErr w:type="spellEnd"/>
-      <w:r>
-        <w:rPr>
-          <w:rFonts w:ascii="Lucida Console" w:hAnsi="Lucida Console" w:cs="Lucida Console"/>
-          <w:kern w:val="0"/>
-          <w:sz w:val="18"/>
-          <w:szCs w:val="18"/>
-        </w:rPr>
-        <w:t xml:space="preserve"> status</w:t>
-      </w:r>
-    </w:p>
-    <w:p>
-      <w:pPr>
-        <w:spacing w:after="0"/>
-        <w:rPr>
-          <w:sz w:val="16"/>
-          <w:szCs w:val="16"/>
-        </w:rPr>
-      </w:pPr>
-    </w:p>
-    <w:p>
-      <w:pPr>
         <w:rPr>
           <w:sz w:val="28"/>
           <w:szCs w:val="28"/>
@@ -755,7 +569,7 @@
           <w:noProof/>
         </w:rPr>
         <w:drawing>
-          <wp:inline distT="0" distB="0" distL="0" distR="0" wp14:anchorId="21996C62" wp14:editId="032E626C">
+          <wp:inline distT="0" distB="0" distL="0" distR="0" wp14:anchorId="21996C62" wp14:editId="35FDD139">
             <wp:extent cx="6571615" cy="1805940"/>
             <wp:effectExtent l="0" t="0" r="635" b="3810"/>
             <wp:docPr id="1334418930" name="Imagem 1" descr="Texto&#10;&#10;Descrição gerada automaticamente"/>
@@ -810,7 +624,7 @@
           <w:noProof/>
         </w:rPr>
         <w:drawing>
-          <wp:inline distT="0" distB="0" distL="0" distR="0" wp14:anchorId="191D7F44" wp14:editId="6DF1B3E2">
+          <wp:inline distT="0" distB="0" distL="0" distR="0" wp14:anchorId="191D7F44" wp14:editId="2637DF5E">
             <wp:extent cx="3610391" cy="2156460"/>
             <wp:effectExtent l="0" t="0" r="9525" b="0"/>
             <wp:docPr id="420610569" name="Imagem 1" descr="Texto&#10;&#10;Descrição gerada automaticamente"/>
@@ -853,6 +667,536 @@
           <w:szCs w:val="28"/>
         </w:rPr>
       </w:pPr>
+      <w:r>
+        <w:rPr>
+          <w:sz w:val="28"/>
+          <w:szCs w:val="28"/>
+        </w:rPr>
+        <w:lastRenderedPageBreak/>
+        <w:t>- Ao incluir novos arquivos na pasta aparece a seguinte mensagem:</w:t>
+      </w:r>
+    </w:p>
+    <w:p>
+      <w:pPr>
+        <w:rPr>
+          <w:sz w:val="28"/>
+          <w:szCs w:val="28"/>
+        </w:rPr>
+      </w:pPr>
+      <w:r>
+        <w:rPr>
+          <w:noProof/>
+        </w:rPr>
+        <mc:AlternateContent>
+          <mc:Choice Requires="wps">
+            <w:drawing>
+              <wp:anchor distT="0" distB="0" distL="114300" distR="114300" simplePos="0" relativeHeight="251663360" behindDoc="0" locked="0" layoutInCell="1" allowOverlap="1" wp14:anchorId="4D7AEE43" wp14:editId="79A4BF0B">
+                <wp:simplePos x="0" y="0"/>
+                <wp:positionH relativeFrom="column">
+                  <wp:posOffset>-33655</wp:posOffset>
+                </wp:positionH>
+                <wp:positionV relativeFrom="paragraph">
+                  <wp:posOffset>626110</wp:posOffset>
+                </wp:positionV>
+                <wp:extent cx="3829050" cy="377190"/>
+                <wp:effectExtent l="19050" t="19050" r="19050" b="22860"/>
+                <wp:wrapNone/>
+                <wp:docPr id="1693518576" name="Retângulo 1"/>
+                <wp:cNvGraphicFramePr/>
+                <a:graphic xmlns:a="http://schemas.openxmlformats.org/drawingml/2006/main">
+                  <a:graphicData uri="http://schemas.microsoft.com/office/word/2010/wordprocessingShape">
+                    <wps:wsp>
+                      <wps:cNvSpPr/>
+                      <wps:spPr>
+                        <a:xfrm>
+                          <a:off x="0" y="0"/>
+                          <a:ext cx="3829050" cy="377190"/>
+                        </a:xfrm>
+                        <a:prstGeom prst="rect">
+                          <a:avLst/>
+                        </a:prstGeom>
+                        <a:noFill/>
+                        <a:ln w="28575">
+                          <a:solidFill>
+                            <a:srgbClr val="FF0000"/>
+                          </a:solidFill>
+                        </a:ln>
+                      </wps:spPr>
+                      <wps:style>
+                        <a:lnRef idx="2">
+                          <a:schemeClr val="accent1">
+                            <a:shade val="50000"/>
+                          </a:schemeClr>
+                        </a:lnRef>
+                        <a:fillRef idx="1">
+                          <a:schemeClr val="accent1"/>
+                        </a:fillRef>
+                        <a:effectRef idx="0">
+                          <a:schemeClr val="accent1"/>
+                        </a:effectRef>
+                        <a:fontRef idx="minor">
+                          <a:schemeClr val="lt1"/>
+                        </a:fontRef>
+                      </wps:style>
+                      <wps:bodyPr rot="0" spcFirstLastPara="0" vertOverflow="overflow" horzOverflow="overflow" vert="horz" wrap="square" lIns="91440" tIns="45720" rIns="91440" bIns="45720" numCol="1" spcCol="0" rtlCol="0" fromWordArt="0" anchor="ctr" anchorCtr="0" forceAA="0" compatLnSpc="1">
+                        <a:prstTxWarp prst="textNoShape">
+                          <a:avLst/>
+                        </a:prstTxWarp>
+                        <a:noAutofit/>
+                      </wps:bodyPr>
+                    </wps:wsp>
+                  </a:graphicData>
+                </a:graphic>
+                <wp14:sizeRelH relativeFrom="margin">
+                  <wp14:pctWidth>0</wp14:pctWidth>
+                </wp14:sizeRelH>
+                <wp14:sizeRelV relativeFrom="margin">
+                  <wp14:pctHeight>0</wp14:pctHeight>
+                </wp14:sizeRelV>
+              </wp:anchor>
+            </w:drawing>
+          </mc:Choice>
+          <mc:Fallback>
+            <w:pict>
+              <v:rect w14:anchorId="1513EDF4" id="Retângulo 1" o:spid="_x0000_s1026" style="position:absolute;margin-left:-2.65pt;margin-top:49.3pt;width:301.5pt;height:29.7pt;z-index:251663360;visibility:visible;mso-wrap-style:square;mso-width-percent:0;mso-height-percent:0;mso-wrap-distance-left:9pt;mso-wrap-distance-top:0;mso-wrap-distance-right:9pt;mso-wrap-distance-bottom:0;mso-position-horizontal:absolute;mso-position-horizontal-relative:text;mso-position-vertical:absolute;mso-position-vertical-relative:text;mso-width-percent:0;mso-height-percent:0;mso-width-relative:margin;mso-height-relative:margin;v-text-anchor:middle" o:gfxdata="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" filled="f" strokecolor="red" strokeweight="2.25pt"/>
+            </w:pict>
+          </mc:Fallback>
+        </mc:AlternateContent>
+      </w:r>
+      <w:r>
+        <w:rPr>
+          <w:noProof/>
+        </w:rPr>
+        <w:drawing>
+          <wp:inline distT="0" distB="0" distL="0" distR="0" wp14:anchorId="67F62063" wp14:editId="4B556404">
+            <wp:extent cx="5989320" cy="1449222"/>
+            <wp:effectExtent l="0" t="0" r="0" b="0"/>
+            <wp:docPr id="1838944062" name="Imagem 1" descr="Texto&#10;&#10;Descrição gerada automaticamente"/>
+            <wp:cNvGraphicFramePr>
+              <a:graphicFrameLocks xmlns:a="http://schemas.openxmlformats.org/drawingml/2006/main" noChangeAspect="1"/>
+            </wp:cNvGraphicFramePr>
+            <a:graphic xmlns:a="http://schemas.openxmlformats.org/drawingml/2006/main">
+              <a:graphicData uri="http://schemas.openxmlformats.org/drawingml/2006/picture">
+                <pic:pic xmlns:pic="http://schemas.openxmlformats.org/drawingml/2006/picture">
+                  <pic:nvPicPr>
+                    <pic:cNvPr id="1838944062" name="Imagem 1" descr="Texto&#10;&#10;Descrição gerada automaticamente"/>
+                    <pic:cNvPicPr/>
+                  </pic:nvPicPr>
+                  <pic:blipFill>
+                    <a:blip r:embed="rId9"/>
+                    <a:stretch>
+                      <a:fillRect/>
+                    </a:stretch>
+                  </pic:blipFill>
+                  <pic:spPr>
+                    <a:xfrm>
+                      <a:off x="0" y="0"/>
+                      <a:ext cx="6012557" cy="1454845"/>
+                    </a:xfrm>
+                    <a:prstGeom prst="rect">
+                      <a:avLst/>
+                    </a:prstGeom>
+                  </pic:spPr>
+                </pic:pic>
+              </a:graphicData>
+            </a:graphic>
+          </wp:inline>
+        </w:drawing>
+      </w:r>
+    </w:p>
+    <w:p>
+      <w:pPr>
+        <w:rPr>
+          <w:sz w:val="28"/>
+          <w:szCs w:val="28"/>
+        </w:rPr>
+      </w:pPr>
+      <w:r>
+        <w:rPr>
+          <w:sz w:val="28"/>
+          <w:szCs w:val="28"/>
+        </w:rPr>
+        <w:t>- Caso queira enviar os arquivos criados para o GitHub para controle de versão é só usar o comando abaixo:</w:t>
+      </w:r>
+    </w:p>
+    <w:p>
+      <w:pPr>
+        <w:rPr>
+          <w:sz w:val="28"/>
+          <w:szCs w:val="28"/>
+        </w:rPr>
+      </w:pPr>
+      <w:r>
+        <w:rPr>
+          <w:sz w:val="28"/>
+          <w:szCs w:val="28"/>
+        </w:rPr>
+        <w:tab/>
+        <w:t>$ git add -A     ou   $ git add .</w:t>
+      </w:r>
+    </w:p>
+    <w:p>
+      <w:pPr>
+        <w:rPr>
+          <w:sz w:val="28"/>
+          <w:szCs w:val="28"/>
+        </w:rPr>
+      </w:pPr>
+      <w:r>
+        <w:rPr>
+          <w:noProof/>
+        </w:rPr>
+        <mc:AlternateContent>
+          <mc:Choice Requires="wps">
+            <w:drawing>
+              <wp:anchor distT="0" distB="0" distL="114300" distR="114300" simplePos="0" relativeHeight="251665408" behindDoc="0" locked="0" layoutInCell="1" allowOverlap="1" wp14:anchorId="3FE279F9" wp14:editId="7134D055">
+                <wp:simplePos x="0" y="0"/>
+                <wp:positionH relativeFrom="column">
+                  <wp:posOffset>-18415</wp:posOffset>
+                </wp:positionH>
+                <wp:positionV relativeFrom="paragraph">
+                  <wp:posOffset>998220</wp:posOffset>
+                </wp:positionV>
+                <wp:extent cx="5894070" cy="392430"/>
+                <wp:effectExtent l="19050" t="19050" r="11430" b="26670"/>
+                <wp:wrapNone/>
+                <wp:docPr id="2062858746" name="Retângulo 1"/>
+                <wp:cNvGraphicFramePr/>
+                <a:graphic xmlns:a="http://schemas.openxmlformats.org/drawingml/2006/main">
+                  <a:graphicData uri="http://schemas.microsoft.com/office/word/2010/wordprocessingShape">
+                    <wps:wsp>
+                      <wps:cNvSpPr/>
+                      <wps:spPr>
+                        <a:xfrm>
+                          <a:off x="0" y="0"/>
+                          <a:ext cx="5894070" cy="392430"/>
+                        </a:xfrm>
+                        <a:prstGeom prst="rect">
+                          <a:avLst/>
+                        </a:prstGeom>
+                        <a:noFill/>
+                        <a:ln w="28575">
+                          <a:solidFill>
+                            <a:srgbClr val="FF0000"/>
+                          </a:solidFill>
+                        </a:ln>
+                      </wps:spPr>
+                      <wps:style>
+                        <a:lnRef idx="2">
+                          <a:schemeClr val="accent1">
+                            <a:shade val="50000"/>
+                          </a:schemeClr>
+                        </a:lnRef>
+                        <a:fillRef idx="1">
+                          <a:schemeClr val="accent1"/>
+                        </a:fillRef>
+                        <a:effectRef idx="0">
+                          <a:schemeClr val="accent1"/>
+                        </a:effectRef>
+                        <a:fontRef idx="minor">
+                          <a:schemeClr val="lt1"/>
+                        </a:fontRef>
+                      </wps:style>
+                      <wps:bodyPr rot="0" spcFirstLastPara="0" vertOverflow="overflow" horzOverflow="overflow" vert="horz" wrap="square" lIns="91440" tIns="45720" rIns="91440" bIns="45720" numCol="1" spcCol="0" rtlCol="0" fromWordArt="0" anchor="ctr" anchorCtr="0" forceAA="0" compatLnSpc="1">
+                        <a:prstTxWarp prst="textNoShape">
+                          <a:avLst/>
+                        </a:prstTxWarp>
+                        <a:noAutofit/>
+                      </wps:bodyPr>
+                    </wps:wsp>
+                  </a:graphicData>
+                </a:graphic>
+                <wp14:sizeRelH relativeFrom="margin">
+                  <wp14:pctWidth>0</wp14:pctWidth>
+                </wp14:sizeRelH>
+                <wp14:sizeRelV relativeFrom="margin">
+                  <wp14:pctHeight>0</wp14:pctHeight>
+                </wp14:sizeRelV>
+              </wp:anchor>
+            </w:drawing>
+          </mc:Choice>
+          <mc:Fallback>
+            <w:pict>
+              <v:rect w14:anchorId="32390AB8" id="Retângulo 1" o:spid="_x0000_s1026" style="position:absolute;margin-left:-1.45pt;margin-top:78.6pt;width:464.1pt;height:30.9pt;z-index:251665408;visibility:visible;mso-wrap-style:square;mso-width-percent:0;mso-height-percent:0;mso-wrap-distance-left:9pt;mso-wrap-distance-top:0;mso-wrap-distance-right:9pt;mso-wrap-distance-bottom:0;mso-position-horizontal:absolute;mso-position-horizontal-relative:text;mso-position-vertical:absolute;mso-position-vertical-relative:text;mso-width-percent:0;mso-height-percent:0;mso-width-relative:margin;mso-height-relative:margin;v-text-anchor:middle" o:gfxdata="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" filled="f" strokecolor="red" strokeweight="2.25pt"/>
+            </w:pict>
+          </mc:Fallback>
+        </mc:AlternateContent>
+      </w:r>
+      <w:r>
+        <w:rPr>
+          <w:noProof/>
+        </w:rPr>
+        <w:drawing>
+          <wp:inline distT="0" distB="0" distL="0" distR="0" wp14:anchorId="14B69D04" wp14:editId="5FE163E8">
+            <wp:extent cx="6149340" cy="1805698"/>
+            <wp:effectExtent l="0" t="0" r="3810" b="4445"/>
+            <wp:docPr id="1532914342" name="Imagem 1" descr="Texto&#10;&#10;Descrição gerada automaticamente"/>
+            <wp:cNvGraphicFramePr>
+              <a:graphicFrameLocks xmlns:a="http://schemas.openxmlformats.org/drawingml/2006/main" noChangeAspect="1"/>
+            </wp:cNvGraphicFramePr>
+            <a:graphic xmlns:a="http://schemas.openxmlformats.org/drawingml/2006/main">
+              <a:graphicData uri="http://schemas.openxmlformats.org/drawingml/2006/picture">
+                <pic:pic xmlns:pic="http://schemas.openxmlformats.org/drawingml/2006/picture">
+                  <pic:nvPicPr>
+                    <pic:cNvPr id="1532914342" name="Imagem 1" descr="Texto&#10;&#10;Descrição gerada automaticamente"/>
+                    <pic:cNvPicPr/>
+                  </pic:nvPicPr>
+                  <pic:blipFill>
+                    <a:blip r:embed="rId10"/>
+                    <a:stretch>
+                      <a:fillRect/>
+                    </a:stretch>
+                  </pic:blipFill>
+                  <pic:spPr>
+                    <a:xfrm>
+                      <a:off x="0" y="0"/>
+                      <a:ext cx="6175735" cy="1813449"/>
+                    </a:xfrm>
+                    <a:prstGeom prst="rect">
+                      <a:avLst/>
+                    </a:prstGeom>
+                  </pic:spPr>
+                </pic:pic>
+              </a:graphicData>
+            </a:graphic>
+          </wp:inline>
+        </w:drawing>
+      </w:r>
+    </w:p>
+    <w:p>
+      <w:pPr>
+        <w:rPr>
+          <w:sz w:val="28"/>
+          <w:szCs w:val="28"/>
+        </w:rPr>
+      </w:pPr>
+      <w:r>
+        <w:rPr>
+          <w:sz w:val="28"/>
+          <w:szCs w:val="28"/>
+        </w:rPr>
+        <w:t xml:space="preserve">- Com o comando anterior, somente adicionamos em nosso controle de versão local, mas é necessário </w:t>
+      </w:r>
+      <w:r>
+        <w:rPr>
+          <w:sz w:val="28"/>
+          <w:szCs w:val="28"/>
+        </w:rPr>
+        <w:t>exportar uma cópia para o GitHub, usando o comando abaixo:</w:t>
+      </w:r>
+    </w:p>
+    <w:p>
+      <w:pPr>
+        <w:rPr>
+          <w:sz w:val="28"/>
+          <w:szCs w:val="28"/>
+        </w:rPr>
+      </w:pPr>
+      <w:r>
+        <w:rPr>
+          <w:sz w:val="28"/>
+          <w:szCs w:val="28"/>
+        </w:rPr>
+        <w:tab/>
+        <w:t>$ git commit -m “Inclusão das anotações do curso de Git/GitHub”</w:t>
+      </w:r>
+    </w:p>
+    <w:p>
+      <w:pPr>
+        <w:rPr>
+          <w:sz w:val="28"/>
+          <w:szCs w:val="28"/>
+        </w:rPr>
+      </w:pPr>
+      <w:r>
+        <w:rPr>
+          <w:sz w:val="28"/>
+          <w:szCs w:val="28"/>
+        </w:rPr>
+        <w:tab/>
+        <w:t>Obs.: Os comentários são importantes e precisam ter coerência com o que está sendo enviado.</w:t>
+      </w:r>
+    </w:p>
+    <w:p>
+      <w:pPr>
+        <w:rPr>
+          <w:sz w:val="28"/>
+          <w:szCs w:val="28"/>
+        </w:rPr>
+      </w:pPr>
+      <w:r>
+        <w:rPr>
+          <w:sz w:val="28"/>
+          <w:szCs w:val="28"/>
+        </w:rPr>
+        <w:t>- Executar o comando push para concluir o envio dos arquivos</w:t>
+      </w:r>
+      <w:r>
+        <w:rPr>
+          <w:sz w:val="28"/>
+          <w:szCs w:val="28"/>
+        </w:rPr>
+        <w:t xml:space="preserve"> para nuvem.</w:t>
+      </w:r>
+    </w:p>
+    <w:p>
+      <w:pPr>
+        <w:rPr>
+          <w:sz w:val="28"/>
+          <w:szCs w:val="28"/>
+        </w:rPr>
+      </w:pPr>
+      <w:r>
+        <w:rPr>
+          <w:sz w:val="28"/>
+          <w:szCs w:val="28"/>
+        </w:rPr>
+        <w:tab/>
+        <w:t>$ git push origin main</w:t>
+      </w:r>
+    </w:p>
+    <w:p>
+      <w:pPr>
+        <w:rPr>
+          <w:sz w:val="28"/>
+          <w:szCs w:val="28"/>
+        </w:rPr>
+      </w:pPr>
+      <w:r>
+        <w:rPr>
+          <w:sz w:val="28"/>
+          <w:szCs w:val="28"/>
+        </w:rPr>
+        <w:t>- Dentro do GitHub, clicar na tecla F5 para atualizar a tela com a pasta incluída.</w:t>
+      </w:r>
+    </w:p>
+    <w:p>
+      <w:pPr>
+        <w:rPr>
+          <w:sz w:val="28"/>
+          <w:szCs w:val="28"/>
+        </w:rPr>
+      </w:pPr>
+      <w:r>
+        <w:rPr>
+          <w:noProof/>
+        </w:rPr>
+        <mc:AlternateContent>
+          <mc:Choice Requires="wps">
+            <w:drawing>
+              <wp:anchor distT="0" distB="0" distL="114300" distR="114300" simplePos="0" relativeHeight="251667456" behindDoc="0" locked="0" layoutInCell="1" allowOverlap="1" wp14:anchorId="1F8D5021" wp14:editId="11D8AFE0">
+                <wp:simplePos x="0" y="0"/>
+                <wp:positionH relativeFrom="column">
+                  <wp:posOffset>553085</wp:posOffset>
+                </wp:positionH>
+                <wp:positionV relativeFrom="paragraph">
+                  <wp:posOffset>902970</wp:posOffset>
+                </wp:positionV>
+                <wp:extent cx="3562350" cy="575310"/>
+                <wp:effectExtent l="19050" t="19050" r="19050" b="15240"/>
+                <wp:wrapNone/>
+                <wp:docPr id="1255730900" name="Retângulo 1"/>
+                <wp:cNvGraphicFramePr/>
+                <a:graphic xmlns:a="http://schemas.openxmlformats.org/drawingml/2006/main">
+                  <a:graphicData uri="http://schemas.microsoft.com/office/word/2010/wordprocessingShape">
+                    <wps:wsp>
+                      <wps:cNvSpPr/>
+                      <wps:spPr>
+                        <a:xfrm>
+                          <a:off x="0" y="0"/>
+                          <a:ext cx="3562350" cy="575310"/>
+                        </a:xfrm>
+                        <a:prstGeom prst="rect">
+                          <a:avLst/>
+                        </a:prstGeom>
+                        <a:noFill/>
+                        <a:ln w="28575">
+                          <a:solidFill>
+                            <a:srgbClr val="FF0000"/>
+                          </a:solidFill>
+                        </a:ln>
+                      </wps:spPr>
+                      <wps:style>
+                        <a:lnRef idx="2">
+                          <a:schemeClr val="accent1">
+                            <a:shade val="50000"/>
+                          </a:schemeClr>
+                        </a:lnRef>
+                        <a:fillRef idx="1">
+                          <a:schemeClr val="accent1"/>
+                        </a:fillRef>
+                        <a:effectRef idx="0">
+                          <a:schemeClr val="accent1"/>
+                        </a:effectRef>
+                        <a:fontRef idx="minor">
+                          <a:schemeClr val="lt1"/>
+                        </a:fontRef>
+                      </wps:style>
+                      <wps:bodyPr rot="0" spcFirstLastPara="0" vertOverflow="overflow" horzOverflow="overflow" vert="horz" wrap="square" lIns="91440" tIns="45720" rIns="91440" bIns="45720" numCol="1" spcCol="0" rtlCol="0" fromWordArt="0" anchor="ctr" anchorCtr="0" forceAA="0" compatLnSpc="1">
+                        <a:prstTxWarp prst="textNoShape">
+                          <a:avLst/>
+                        </a:prstTxWarp>
+                        <a:noAutofit/>
+                      </wps:bodyPr>
+                    </wps:wsp>
+                  </a:graphicData>
+                </a:graphic>
+                <wp14:sizeRelH relativeFrom="margin">
+                  <wp14:pctWidth>0</wp14:pctWidth>
+                </wp14:sizeRelH>
+                <wp14:sizeRelV relativeFrom="margin">
+                  <wp14:pctHeight>0</wp14:pctHeight>
+                </wp14:sizeRelV>
+              </wp:anchor>
+            </w:drawing>
+          </mc:Choice>
+          <mc:Fallback>
+            <w:pict>
+              <v:rect w14:anchorId="61690AEF" id="Retângulo 1" o:spid="_x0000_s1026" style="position:absolute;margin-left:43.55pt;margin-top:71.1pt;width:280.5pt;height:45.3pt;z-index:251667456;visibility:visible;mso-wrap-style:square;mso-width-percent:0;mso-height-percent:0;mso-wrap-distance-left:9pt;mso-wrap-distance-top:0;mso-wrap-distance-right:9pt;mso-wrap-distance-bottom:0;mso-position-horizontal:absolute;mso-position-horizontal-relative:text;mso-position-vertical:absolute;mso-position-vertical-relative:text;mso-width-percent:0;mso-height-percent:0;mso-width-relative:margin;mso-height-relative:margin;v-text-anchor:middle" o:gfxdata="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" filled="f" strokecolor="red" strokeweight="2.25pt"/>
+            </w:pict>
+          </mc:Fallback>
+        </mc:AlternateContent>
+      </w:r>
+      <w:r>
+        <w:rPr>
+          <w:noProof/>
+        </w:rPr>
+        <w:drawing>
+          <wp:inline distT="0" distB="0" distL="0" distR="0" wp14:anchorId="5670B1A2" wp14:editId="6435468C">
+            <wp:extent cx="4114800" cy="2601319"/>
+            <wp:effectExtent l="0" t="0" r="0" b="8890"/>
+            <wp:docPr id="133194649" name="Imagem 1" descr="Interface gráfica do usuário, Texto, Aplicativo, Email&#10;&#10;Descrição gerada automaticamente"/>
+            <wp:cNvGraphicFramePr>
+              <a:graphicFrameLocks xmlns:a="http://schemas.openxmlformats.org/drawingml/2006/main" noChangeAspect="1"/>
+            </wp:cNvGraphicFramePr>
+            <a:graphic xmlns:a="http://schemas.openxmlformats.org/drawingml/2006/main">
+              <a:graphicData uri="http://schemas.openxmlformats.org/drawingml/2006/picture">
+                <pic:pic xmlns:pic="http://schemas.openxmlformats.org/drawingml/2006/picture">
+                  <pic:nvPicPr>
+                    <pic:cNvPr id="133194649" name="Imagem 1" descr="Interface gráfica do usuário, Texto, Aplicativo, Email&#10;&#10;Descrição gerada automaticamente"/>
+                    <pic:cNvPicPr/>
+                  </pic:nvPicPr>
+                  <pic:blipFill>
+                    <a:blip r:embed="rId11"/>
+                    <a:stretch>
+                      <a:fillRect/>
+                    </a:stretch>
+                  </pic:blipFill>
+                  <pic:spPr>
+                    <a:xfrm>
+                      <a:off x="0" y="0"/>
+                      <a:ext cx="4135871" cy="2614640"/>
+                    </a:xfrm>
+                    <a:prstGeom prst="rect">
+                      <a:avLst/>
+                    </a:prstGeom>
+                  </pic:spPr>
+                </pic:pic>
+              </a:graphicData>
+            </a:graphic>
+          </wp:inline>
+        </w:drawing>
+      </w:r>
     </w:p>
     <w:sectPr>
       <w:pgSz w:w="11906" w:h="16838"/>

</xml_diff>

<commit_message>
Atualização do documento de criação do repositório e atualização dos dados
</commit_message>
<xml_diff>
--- a/Introdução ao Git e GitHub/Passo-a-passo Git e GitHub.docx
+++ b/Introdução ao Git e GitHub/Passo-a-passo Git e GitHub.docx
@@ -4,6 +4,26 @@
   <w:body>
     <w:p>
       <w:pPr>
+        <w:jc w:val="center"/>
+        <w:rPr>
+          <w:b/>
+          <w:bCs/>
+          <w:sz w:val="32"/>
+          <w:szCs w:val="32"/>
+        </w:rPr>
+      </w:pPr>
+      <w:r>
+        <w:rPr>
+          <w:b/>
+          <w:bCs/>
+          <w:sz w:val="32"/>
+          <w:szCs w:val="32"/>
+        </w:rPr>
+        <w:t>Criando um Repositório no GitHub</w:t>
+      </w:r>
+    </w:p>
+    <w:p>
+      <w:pPr>
         <w:rPr>
           <w:sz w:val="28"/>
           <w:szCs w:val="28"/>
@@ -45,16 +65,16 @@
         <mc:AlternateContent>
           <mc:Choice Requires="wps">
             <w:drawing>
-              <wp:anchor distT="0" distB="0" distL="114300" distR="114300" simplePos="0" relativeHeight="251661312" behindDoc="0" locked="0" layoutInCell="1" allowOverlap="1" wp14:anchorId="4E2BB7FC" wp14:editId="4E8728D1">
+              <wp:anchor distT="0" distB="0" distL="114300" distR="114300" simplePos="0" relativeHeight="251661312" behindDoc="0" locked="0" layoutInCell="1" allowOverlap="1" wp14:anchorId="4E2BB7FC" wp14:editId="5702489B">
                 <wp:simplePos x="0" y="0"/>
                 <wp:positionH relativeFrom="column">
-                  <wp:posOffset>5407025</wp:posOffset>
+                  <wp:posOffset>5109845</wp:posOffset>
                 </wp:positionH>
                 <wp:positionV relativeFrom="paragraph">
-                  <wp:posOffset>290195</wp:posOffset>
+                  <wp:posOffset>441960</wp:posOffset>
                 </wp:positionV>
-                <wp:extent cx="971550" cy="861060"/>
-                <wp:effectExtent l="19050" t="19050" r="19050" b="15240"/>
+                <wp:extent cx="712470" cy="712470"/>
+                <wp:effectExtent l="19050" t="19050" r="11430" b="11430"/>
                 <wp:wrapNone/>
                 <wp:docPr id="2070943105" name="Retângulo 1"/>
                 <wp:cNvGraphicFramePr/>
@@ -65,7 +85,7 @@
                       <wps:spPr>
                         <a:xfrm>
                           <a:off x="0" y="0"/>
-                          <a:ext cx="971550" cy="861060"/>
+                          <a:ext cx="712470" cy="712470"/>
                         </a:xfrm>
                         <a:prstGeom prst="rect">
                           <a:avLst/>
@@ -113,7 +133,7 @@
           </mc:Choice>
           <mc:Fallback>
             <w:pict>
-              <v:rect w14:anchorId="20703CAA" id="Retângulo 1" o:spid="_x0000_s1026" style="position:absolute;margin-left:425.75pt;margin-top:22.85pt;width:76.5pt;height:67.8pt;z-index:251661312;visibility:visible;mso-wrap-style:square;mso-width-percent:0;mso-height-percent:0;mso-wrap-distance-left:9pt;mso-wrap-distance-top:0;mso-wrap-distance-right:9pt;mso-wrap-distance-bottom:0;mso-position-horizontal:absolute;mso-position-horizontal-relative:text;mso-position-vertical:absolute;mso-position-vertical-relative:text;mso-width-percent:0;mso-height-percent:0;mso-width-relative:margin;mso-height-relative:margin;v-text-anchor:middle" o:gfxdata="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" filled="f" strokecolor="red" strokeweight="2.25pt"/>
+              <v:rect w14:anchorId="118D3F41" id="Retângulo 1" o:spid="_x0000_s1026" style="position:absolute;margin-left:402.35pt;margin-top:34.8pt;width:56.1pt;height:56.1pt;z-index:251661312;visibility:visible;mso-wrap-style:square;mso-width-percent:0;mso-height-percent:0;mso-wrap-distance-left:9pt;mso-wrap-distance-top:0;mso-wrap-distance-right:9pt;mso-wrap-distance-bottom:0;mso-position-horizontal:absolute;mso-position-horizontal-relative:text;mso-position-vertical:absolute;mso-position-vertical-relative:text;mso-width-percent:0;mso-height-percent:0;mso-width-relative:margin;mso-height-relative:margin;v-text-anchor:middle" o:gfxdata="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" filled="f" strokecolor="red" strokeweight="2.25pt"/>
             </w:pict>
           </mc:Fallback>
         </mc:AlternateContent>
@@ -123,8 +143,8 @@
           <w:noProof/>
         </w:rPr>
         <w:drawing>
-          <wp:inline distT="0" distB="0" distL="0" distR="0" wp14:anchorId="5D76F13F" wp14:editId="22310C4E">
-            <wp:extent cx="6515100" cy="3665127"/>
+          <wp:inline distT="0" distB="0" distL="0" distR="0" wp14:anchorId="5D76F13F" wp14:editId="1510B18B">
+            <wp:extent cx="6172200" cy="3472226"/>
             <wp:effectExtent l="0" t="0" r="0" b="0"/>
             <wp:docPr id="1684791566" name="Imagem 1" descr="Tela de computador com texto preto sobre fundo branco&#10;&#10;Descrição gerada automaticamente"/>
             <wp:cNvGraphicFramePr>
@@ -146,7 +166,7 @@
                   <pic:spPr>
                     <a:xfrm>
                       <a:off x="0" y="0"/>
-                      <a:ext cx="6527445" cy="3672072"/>
+                      <a:ext cx="6188511" cy="3481402"/>
                     </a:xfrm>
                     <a:prstGeom prst="rect">
                       <a:avLst/>
@@ -166,12 +186,52 @@
           <w:szCs w:val="28"/>
         </w:rPr>
       </w:pPr>
-      <w:r>
-        <w:rPr>
-          <w:sz w:val="28"/>
-          <w:szCs w:val="28"/>
-        </w:rPr>
-        <w:t>- Após criar o repositório e definir a descrição detalhada no “Readme.md” efetuar uma cópia do caminho (path) para que seja usado no Git Bash:</w:t>
+    </w:p>
+    <w:p>
+      <w:pPr>
+        <w:rPr>
+          <w:sz w:val="28"/>
+          <w:szCs w:val="28"/>
+        </w:rPr>
+      </w:pPr>
+      <w:r>
+        <w:rPr>
+          <w:sz w:val="28"/>
+          <w:szCs w:val="28"/>
+        </w:rPr>
+        <w:t xml:space="preserve">- Após criar o repositório e definir a descrição detalhada no “Readme.md” efetuar uma cópia do caminho (path) para que seja usado no </w:t>
+      </w:r>
+      <w:proofErr w:type="spellStart"/>
+      <w:r>
+        <w:rPr>
+          <w:sz w:val="28"/>
+          <w:szCs w:val="28"/>
+        </w:rPr>
+        <w:t>Git</w:t>
+      </w:r>
+      <w:proofErr w:type="spellEnd"/>
+      <w:r>
+        <w:rPr>
+          <w:sz w:val="28"/>
+          <w:szCs w:val="28"/>
+        </w:rPr>
+        <w:t xml:space="preserve"> </w:t>
+      </w:r>
+      <w:proofErr w:type="spellStart"/>
+      <w:r>
+        <w:rPr>
+          <w:sz w:val="28"/>
+          <w:szCs w:val="28"/>
+        </w:rPr>
+        <w:t>Bash</w:t>
+      </w:r>
+      <w:proofErr w:type="spellEnd"/>
+      <w:r>
+        <w:rPr>
+          <w:sz w:val="28"/>
+          <w:szCs w:val="28"/>
+        </w:rPr>
+        <w:t>:</w:t>
       </w:r>
     </w:p>
     <w:p>
@@ -320,14 +380,6 @@
     </w:p>
     <w:p>
       <w:pPr>
-        <w:rPr>
-          <w:sz w:val="28"/>
-          <w:szCs w:val="28"/>
-        </w:rPr>
-      </w:pPr>
-    </w:p>
-    <w:p>
-      <w:pPr>
         <w:spacing w:after="0"/>
         <w:rPr>
           <w:sz w:val="28"/>
@@ -403,14 +455,94 @@
           <w:sz w:val="28"/>
           <w:szCs w:val="28"/>
         </w:rPr>
-        <w:t xml:space="preserve">Neste caminho, clicar com o botão da direita e escolher a opção “Git Bash Here”. A partir desse comando </w:t>
-      </w:r>
-      <w:r>
-        <w:rPr>
-          <w:sz w:val="28"/>
-          <w:szCs w:val="28"/>
-        </w:rPr>
-        <w:t>abrirá o Git Bash.</w:t>
+        <w:t>Neste caminho, clicar com o botão da direita e escolher a opção “</w:t>
+      </w:r>
+      <w:proofErr w:type="spellStart"/>
+      <w:r>
+        <w:rPr>
+          <w:sz w:val="28"/>
+          <w:szCs w:val="28"/>
+        </w:rPr>
+        <w:t>Git</w:t>
+      </w:r>
+      <w:proofErr w:type="spellEnd"/>
+      <w:r>
+        <w:rPr>
+          <w:sz w:val="28"/>
+          <w:szCs w:val="28"/>
+        </w:rPr>
+        <w:t xml:space="preserve"> </w:t>
+      </w:r>
+      <w:proofErr w:type="spellStart"/>
+      <w:r>
+        <w:rPr>
+          <w:sz w:val="28"/>
+          <w:szCs w:val="28"/>
+        </w:rPr>
+        <w:t>Bash</w:t>
+      </w:r>
+      <w:proofErr w:type="spellEnd"/>
+      <w:r>
+        <w:rPr>
+          <w:sz w:val="28"/>
+          <w:szCs w:val="28"/>
+        </w:rPr>
+        <w:t xml:space="preserve"> </w:t>
+      </w:r>
+      <w:proofErr w:type="spellStart"/>
+      <w:r>
+        <w:rPr>
+          <w:sz w:val="28"/>
+          <w:szCs w:val="28"/>
+        </w:rPr>
+        <w:t>Here</w:t>
+      </w:r>
+      <w:proofErr w:type="spellEnd"/>
+      <w:r>
+        <w:rPr>
+          <w:sz w:val="28"/>
+          <w:szCs w:val="28"/>
+        </w:rPr>
+        <w:t xml:space="preserve">”. A partir desse comando </w:t>
+      </w:r>
+      <w:r>
+        <w:rPr>
+          <w:sz w:val="28"/>
+          <w:szCs w:val="28"/>
+        </w:rPr>
+        <w:t xml:space="preserve">abrirá o </w:t>
+      </w:r>
+      <w:proofErr w:type="spellStart"/>
+      <w:r>
+        <w:rPr>
+          <w:sz w:val="28"/>
+          <w:szCs w:val="28"/>
+        </w:rPr>
+        <w:t>Git</w:t>
+      </w:r>
+      <w:proofErr w:type="spellEnd"/>
+      <w:r>
+        <w:rPr>
+          <w:sz w:val="28"/>
+          <w:szCs w:val="28"/>
+        </w:rPr>
+        <w:t xml:space="preserve"> </w:t>
+      </w:r>
+      <w:proofErr w:type="spellStart"/>
+      <w:r>
+        <w:rPr>
+          <w:sz w:val="28"/>
+          <w:szCs w:val="28"/>
+        </w:rPr>
+        <w:t>Bash</w:t>
+      </w:r>
+      <w:proofErr w:type="spellEnd"/>
+      <w:r>
+        <w:rPr>
+          <w:sz w:val="28"/>
+          <w:szCs w:val="28"/>
+        </w:rPr>
+        <w:t>.</w:t>
       </w:r>
     </w:p>
     <w:p>
@@ -449,7 +581,27 @@
           <w:sz w:val="18"/>
           <w:szCs w:val="18"/>
         </w:rPr>
-        <w:t>$ git clone https://github.com/ney-monteiro/dio-desafio1-bootcampmicrosoft365.git</w:t>
+        <w:t xml:space="preserve">$ </w:t>
+      </w:r>
+      <w:proofErr w:type="spellStart"/>
+      <w:r>
+        <w:rPr>
+          <w:rFonts w:ascii="Lucida Console" w:hAnsi="Lucida Console" w:cs="Lucida Console"/>
+          <w:kern w:val="0"/>
+          <w:sz w:val="18"/>
+          <w:szCs w:val="18"/>
+        </w:rPr>
+        <w:t>git</w:t>
+      </w:r>
+      <w:proofErr w:type="spellEnd"/>
+      <w:r>
+        <w:rPr>
+          <w:rFonts w:ascii="Lucida Console" w:hAnsi="Lucida Console" w:cs="Lucida Console"/>
+          <w:kern w:val="0"/>
+          <w:sz w:val="18"/>
+          <w:szCs w:val="18"/>
+        </w:rPr>
+        <w:t xml:space="preserve"> clone https://github.com/ney-monteiro/dio-desafio1-bootcampmicrosoft365.git</w:t>
       </w:r>
     </w:p>
     <w:p>
@@ -497,7 +649,27 @@
           <w:sz w:val="18"/>
           <w:szCs w:val="18"/>
         </w:rPr>
-        <w:t>$ cd dio-desafio1-bootcampmicrosoft365/</w:t>
+        <w:t xml:space="preserve">$ </w:t>
+      </w:r>
+      <w:proofErr w:type="spellStart"/>
+      <w:r>
+        <w:rPr>
+          <w:rFonts w:ascii="Lucida Console" w:hAnsi="Lucida Console" w:cs="Lucida Console"/>
+          <w:kern w:val="0"/>
+          <w:sz w:val="18"/>
+          <w:szCs w:val="18"/>
+        </w:rPr>
+        <w:t>cd</w:t>
+      </w:r>
+      <w:proofErr w:type="spellEnd"/>
+      <w:r>
+        <w:rPr>
+          <w:rFonts w:ascii="Lucida Console" w:hAnsi="Lucida Console" w:cs="Lucida Console"/>
+          <w:kern w:val="0"/>
+          <w:sz w:val="18"/>
+          <w:szCs w:val="18"/>
+        </w:rPr>
+        <w:t xml:space="preserve"> dio-desafio1-bootcampmicrosoft365/</w:t>
       </w:r>
     </w:p>
     <w:p>
@@ -545,7 +717,27 @@
           <w:sz w:val="18"/>
           <w:szCs w:val="18"/>
         </w:rPr>
-        <w:t>$ git status</w:t>
+        <w:t xml:space="preserve">$ </w:t>
+      </w:r>
+      <w:proofErr w:type="spellStart"/>
+      <w:r>
+        <w:rPr>
+          <w:rFonts w:ascii="Lucida Console" w:hAnsi="Lucida Console" w:cs="Lucida Console"/>
+          <w:kern w:val="0"/>
+          <w:sz w:val="18"/>
+          <w:szCs w:val="18"/>
+        </w:rPr>
+        <w:t>git</w:t>
+      </w:r>
+      <w:proofErr w:type="spellEnd"/>
+      <w:r>
+        <w:rPr>
+          <w:rFonts w:ascii="Lucida Console" w:hAnsi="Lucida Console" w:cs="Lucida Console"/>
+          <w:kern w:val="0"/>
+          <w:sz w:val="18"/>
+          <w:szCs w:val="18"/>
+        </w:rPr>
+        <w:t xml:space="preserve"> status</w:t>
       </w:r>
     </w:p>
     <w:p>
@@ -662,17 +854,57 @@
     </w:p>
     <w:p>
       <w:pPr>
-        <w:rPr>
-          <w:sz w:val="28"/>
-          <w:szCs w:val="28"/>
-        </w:rPr>
-      </w:pPr>
-      <w:r>
-        <w:rPr>
-          <w:sz w:val="28"/>
-          <w:szCs w:val="28"/>
+        <w:jc w:val="center"/>
+        <w:rPr>
+          <w:b/>
+          <w:bCs/>
+          <w:sz w:val="32"/>
+          <w:szCs w:val="32"/>
+        </w:rPr>
+      </w:pPr>
+      <w:r>
+        <w:rPr>
+          <w:b/>
+          <w:bCs/>
+          <w:sz w:val="32"/>
+          <w:szCs w:val="32"/>
         </w:rPr>
         <w:lastRenderedPageBreak/>
+        <w:t xml:space="preserve">Passo-a-passo </w:t>
+      </w:r>
+      <w:proofErr w:type="gramStart"/>
+      <w:r>
+        <w:rPr>
+          <w:b/>
+          <w:bCs/>
+          <w:sz w:val="32"/>
+          <w:szCs w:val="32"/>
+        </w:rPr>
+        <w:t>para Atualizar</w:t>
+      </w:r>
+      <w:proofErr w:type="gramEnd"/>
+      <w:r>
+        <w:rPr>
+          <w:b/>
+          <w:bCs/>
+          <w:sz w:val="32"/>
+          <w:szCs w:val="32"/>
+        </w:rPr>
+        <w:t xml:space="preserve"> os Novos Arquivos Desenvolvidos</w:t>
+      </w:r>
+    </w:p>
+    <w:p>
+      <w:pPr>
+        <w:rPr>
+          <w:sz w:val="28"/>
+          <w:szCs w:val="28"/>
+        </w:rPr>
+      </w:pPr>
+      <w:r>
+        <w:rPr>
+          <w:sz w:val="28"/>
+          <w:szCs w:val="28"/>
+        </w:rPr>
         <w:t>- Ao incluir novos arquivos na pasta aparece a seguinte mensagem:</w:t>
       </w:r>
     </w:p>
@@ -832,8 +1064,65 @@
           <w:szCs w:val="28"/>
         </w:rPr>
         <w:tab/>
-        <w:t>$ git add -A     ou   $ git add .</w:t>
-      </w:r>
+        <w:t xml:space="preserve">$ </w:t>
+      </w:r>
+      <w:proofErr w:type="spellStart"/>
+      <w:r>
+        <w:rPr>
+          <w:sz w:val="28"/>
+          <w:szCs w:val="28"/>
+        </w:rPr>
+        <w:t>git</w:t>
+      </w:r>
+      <w:proofErr w:type="spellEnd"/>
+      <w:r>
+        <w:rPr>
+          <w:sz w:val="28"/>
+          <w:szCs w:val="28"/>
+        </w:rPr>
+        <w:t xml:space="preserve"> </w:t>
+      </w:r>
+      <w:proofErr w:type="spellStart"/>
+      <w:r>
+        <w:rPr>
+          <w:sz w:val="28"/>
+          <w:szCs w:val="28"/>
+        </w:rPr>
+        <w:t>add</w:t>
+      </w:r>
+      <w:proofErr w:type="spellEnd"/>
+      <w:r>
+        <w:rPr>
+          <w:sz w:val="28"/>
+          <w:szCs w:val="28"/>
+        </w:rPr>
+        <w:t xml:space="preserve"> -A     ou   $ </w:t>
+      </w:r>
+      <w:proofErr w:type="spellStart"/>
+      <w:r>
+        <w:rPr>
+          <w:sz w:val="28"/>
+          <w:szCs w:val="28"/>
+        </w:rPr>
+        <w:t>git</w:t>
+      </w:r>
+      <w:proofErr w:type="spellEnd"/>
+      <w:r>
+        <w:rPr>
+          <w:sz w:val="28"/>
+          <w:szCs w:val="28"/>
+        </w:rPr>
+        <w:t xml:space="preserve"> </w:t>
+      </w:r>
+      <w:proofErr w:type="gramStart"/>
+      <w:r>
+        <w:rPr>
+          <w:sz w:val="28"/>
+          <w:szCs w:val="28"/>
+        </w:rPr>
+        <w:t>add .</w:t>
+      </w:r>
+      <w:proofErr w:type="gramEnd"/>
     </w:p>
     <w:p>
       <w:pPr>
@@ -998,7 +1287,55 @@
           <w:szCs w:val="28"/>
         </w:rPr>
         <w:tab/>
-        <w:t>$ git commit -m “Inclusão das anotações do curso de Git/GitHub”</w:t>
+        <w:t xml:space="preserve">$ </w:t>
+      </w:r>
+      <w:proofErr w:type="spellStart"/>
+      <w:r>
+        <w:rPr>
+          <w:sz w:val="28"/>
+          <w:szCs w:val="28"/>
+        </w:rPr>
+        <w:t>git</w:t>
+      </w:r>
+      <w:proofErr w:type="spellEnd"/>
+      <w:r>
+        <w:rPr>
+          <w:sz w:val="28"/>
+          <w:szCs w:val="28"/>
+        </w:rPr>
+        <w:t xml:space="preserve"> </w:t>
+      </w:r>
+      <w:proofErr w:type="spellStart"/>
+      <w:r>
+        <w:rPr>
+          <w:sz w:val="28"/>
+          <w:szCs w:val="28"/>
+        </w:rPr>
+        <w:t>commit</w:t>
+      </w:r>
+      <w:proofErr w:type="spellEnd"/>
+      <w:r>
+        <w:rPr>
+          <w:sz w:val="28"/>
+          <w:szCs w:val="28"/>
+        </w:rPr>
+        <w:t xml:space="preserve"> -m “Inclusão das anotações do curso de </w:t>
+      </w:r>
+      <w:proofErr w:type="spellStart"/>
+      <w:r>
+        <w:rPr>
+          <w:sz w:val="28"/>
+          <w:szCs w:val="28"/>
+        </w:rPr>
+        <w:t>Git</w:t>
+      </w:r>
+      <w:proofErr w:type="spellEnd"/>
+      <w:r>
+        <w:rPr>
+          <w:sz w:val="28"/>
+          <w:szCs w:val="28"/>
+        </w:rPr>
+        <w:t>/GitHub”</w:t>
       </w:r>
     </w:p>
     <w:p>
@@ -1029,7 +1366,23 @@
           <w:sz w:val="28"/>
           <w:szCs w:val="28"/>
         </w:rPr>
-        <w:t>- Executar o comando push para concluir o envio dos arquivos</w:t>
+        <w:t xml:space="preserve">- Executar o comando </w:t>
+      </w:r>
+      <w:proofErr w:type="spellStart"/>
+      <w:r>
+        <w:rPr>
+          <w:sz w:val="28"/>
+          <w:szCs w:val="28"/>
+        </w:rPr>
+        <w:t>push</w:t>
+      </w:r>
+      <w:proofErr w:type="spellEnd"/>
+      <w:r>
+        <w:rPr>
+          <w:sz w:val="28"/>
+          <w:szCs w:val="28"/>
+        </w:rPr>
+        <w:t xml:space="preserve"> para concluir o envio dos arquivos</w:t>
       </w:r>
       <w:r>
         <w:rPr>
@@ -1052,8 +1405,65 @@
           <w:szCs w:val="28"/>
         </w:rPr>
         <w:tab/>
-        <w:t>$ git push origin main</w:t>
-      </w:r>
+        <w:t xml:space="preserve">$ </w:t>
+      </w:r>
+      <w:proofErr w:type="spellStart"/>
+      <w:r>
+        <w:rPr>
+          <w:sz w:val="28"/>
+          <w:szCs w:val="28"/>
+        </w:rPr>
+        <w:t>git</w:t>
+      </w:r>
+      <w:proofErr w:type="spellEnd"/>
+      <w:r>
+        <w:rPr>
+          <w:sz w:val="28"/>
+          <w:szCs w:val="28"/>
+        </w:rPr>
+        <w:t xml:space="preserve"> </w:t>
+      </w:r>
+      <w:proofErr w:type="spellStart"/>
+      <w:r>
+        <w:rPr>
+          <w:sz w:val="28"/>
+          <w:szCs w:val="28"/>
+        </w:rPr>
+        <w:t>push</w:t>
+      </w:r>
+      <w:proofErr w:type="spellEnd"/>
+      <w:r>
+        <w:rPr>
+          <w:sz w:val="28"/>
+          <w:szCs w:val="28"/>
+        </w:rPr>
+        <w:t xml:space="preserve"> </w:t>
+      </w:r>
+      <w:proofErr w:type="spellStart"/>
+      <w:r>
+        <w:rPr>
+          <w:sz w:val="28"/>
+          <w:szCs w:val="28"/>
+        </w:rPr>
+        <w:t>origin</w:t>
+      </w:r>
+      <w:proofErr w:type="spellEnd"/>
+      <w:r>
+        <w:rPr>
+          <w:sz w:val="28"/>
+          <w:szCs w:val="28"/>
+        </w:rPr>
+        <w:t xml:space="preserve"> </w:t>
+      </w:r>
+      <w:proofErr w:type="spellStart"/>
+      <w:r>
+        <w:rPr>
+          <w:sz w:val="28"/>
+          <w:szCs w:val="28"/>
+        </w:rPr>
+        <w:t>main</w:t>
+      </w:r>
+      <w:proofErr w:type="spellEnd"/>
     </w:p>
     <w:p>
       <w:pPr>
@@ -1072,6 +1482,7 @@
     </w:p>
     <w:p>
       <w:pPr>
+        <w:jc w:val="center"/>
         <w:rPr>
           <w:sz w:val="28"/>
           <w:szCs w:val="28"/>
@@ -1084,16 +1495,16 @@
         <mc:AlternateContent>
           <mc:Choice Requires="wps">
             <w:drawing>
-              <wp:anchor distT="0" distB="0" distL="114300" distR="114300" simplePos="0" relativeHeight="251667456" behindDoc="0" locked="0" layoutInCell="1" allowOverlap="1" wp14:anchorId="1F8D5021" wp14:editId="11D8AFE0">
+              <wp:anchor distT="0" distB="0" distL="114300" distR="114300" simplePos="0" relativeHeight="251667456" behindDoc="0" locked="0" layoutInCell="1" allowOverlap="1" wp14:anchorId="1F8D5021" wp14:editId="0B8ABE37">
                 <wp:simplePos x="0" y="0"/>
                 <wp:positionH relativeFrom="column">
-                  <wp:posOffset>553085</wp:posOffset>
+                  <wp:posOffset>2046605</wp:posOffset>
                 </wp:positionH>
                 <wp:positionV relativeFrom="paragraph">
-                  <wp:posOffset>902970</wp:posOffset>
+                  <wp:posOffset>808355</wp:posOffset>
                 </wp:positionV>
-                <wp:extent cx="3562350" cy="575310"/>
-                <wp:effectExtent l="19050" t="19050" r="19050" b="15240"/>
+                <wp:extent cx="3028950" cy="681990"/>
+                <wp:effectExtent l="19050" t="19050" r="19050" b="22860"/>
                 <wp:wrapNone/>
                 <wp:docPr id="1255730900" name="Retângulo 1"/>
                 <wp:cNvGraphicFramePr/>
@@ -1104,7 +1515,7 @@
                       <wps:spPr>
                         <a:xfrm>
                           <a:off x="0" y="0"/>
-                          <a:ext cx="3562350" cy="575310"/>
+                          <a:ext cx="3028950" cy="681990"/>
                         </a:xfrm>
                         <a:prstGeom prst="rect">
                           <a:avLst/>
@@ -1152,7 +1563,7 @@
           </mc:Choice>
           <mc:Fallback>
             <w:pict>
-              <v:rect w14:anchorId="61690AEF" id="Retângulo 1" o:spid="_x0000_s1026" style="position:absolute;margin-left:43.55pt;margin-top:71.1pt;width:280.5pt;height:45.3pt;z-index:251667456;visibility:visible;mso-wrap-style:square;mso-width-percent:0;mso-height-percent:0;mso-wrap-distance-left:9pt;mso-wrap-distance-top:0;mso-wrap-distance-right:9pt;mso-wrap-distance-bottom:0;mso-position-horizontal:absolute;mso-position-horizontal-relative:text;mso-position-vertical:absolute;mso-position-vertical-relative:text;mso-width-percent:0;mso-height-percent:0;mso-width-relative:margin;mso-height-relative:margin;v-text-anchor:middle" o:gfxdata="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" filled="f" strokecolor="red" strokeweight="2.25pt"/>
+              <v:rect w14:anchorId="0653CAA0" id="Retângulo 1" o:spid="_x0000_s1026" style="position:absolute;margin-left:161.15pt;margin-top:63.65pt;width:238.5pt;height:53.7pt;z-index:251667456;visibility:visible;mso-wrap-style:square;mso-width-percent:0;mso-height-percent:0;mso-wrap-distance-left:9pt;mso-wrap-distance-top:0;mso-wrap-distance-right:9pt;mso-wrap-distance-bottom:0;mso-position-horizontal:absolute;mso-position-horizontal-relative:text;mso-position-vertical:absolute;mso-position-vertical-relative:text;mso-width-percent:0;mso-height-percent:0;mso-width-relative:margin;mso-height-relative:margin;v-text-anchor:middle" o:gfxdata="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" filled="f" strokecolor="red" strokeweight="2.25pt"/>
             </w:pict>
           </mc:Fallback>
         </mc:AlternateContent>
@@ -1162,9 +1573,9 @@
           <w:noProof/>
         </w:rPr>
         <w:drawing>
-          <wp:inline distT="0" distB="0" distL="0" distR="0" wp14:anchorId="5670B1A2" wp14:editId="6435468C">
-            <wp:extent cx="4114800" cy="2601319"/>
-            <wp:effectExtent l="0" t="0" r="0" b="8890"/>
+          <wp:inline distT="0" distB="0" distL="0" distR="0" wp14:anchorId="5670B1A2" wp14:editId="6C3A3A5F">
+            <wp:extent cx="3505200" cy="2215939"/>
+            <wp:effectExtent l="0" t="0" r="0" b="0"/>
             <wp:docPr id="133194649" name="Imagem 1" descr="Interface gráfica do usuário, Texto, Aplicativo, Email&#10;&#10;Descrição gerada automaticamente"/>
             <wp:cNvGraphicFramePr>
               <a:graphicFrameLocks xmlns:a="http://schemas.openxmlformats.org/drawingml/2006/main" noChangeAspect="1"/>
@@ -1185,7 +1596,7 @@
                   <pic:spPr>
                     <a:xfrm>
                       <a:off x="0" y="0"/>
-                      <a:ext cx="4135871" cy="2614640"/>
+                      <a:ext cx="3533953" cy="2234116"/>
                     </a:xfrm>
                     <a:prstGeom prst="rect">
                       <a:avLst/>

</xml_diff>